<commit_message>
Added a github page link on Milestone2 doc
</commit_message>
<xml_diff>
--- a/Milestone2.docx
+++ b/Milestone2.docx
@@ -75,13 +75,58 @@
         </w:rPr>
         <w:t>GAStech</w:t>
       </w:r>
-      <w:bookmarkStart w:id="0" w:name="_GoBack"/>
-      <w:bookmarkEnd w:id="0"/>
       <w:proofErr w:type="spellEnd"/>
     </w:p>
     <w:p>
       <w:pPr>
-        <w:ind w:left="720"/>
+        <w:rPr>
+          <w:b/>
+          <w:bCs/>
+        </w:rPr>
+      </w:pPr>
+      <w:r>
+        <w:rPr>
+          <w:b/>
+          <w:bCs/>
+        </w:rPr>
+        <w:br/>
+      </w:r>
+      <w:r>
+        <w:rPr>
+          <w:b/>
+          <w:bCs/>
+        </w:rPr>
+        <w:t>Link:</w:t>
+      </w:r>
+      <w:r>
+        <w:rPr>
+          <w:b/>
+          <w:bCs/>
+        </w:rPr>
+        <w:t xml:space="preserve"> </w:t>
+      </w:r>
+      <w:r>
+        <w:rPr>
+          <w:b/>
+          <w:bCs/>
+        </w:rPr>
+        <w:t xml:space="preserve"> </w:t>
+      </w:r>
+      <w:hyperlink r:id="rId5" w:history="1">
+        <w:r>
+          <w:rPr>
+            <w:rStyle w:val="Hyperlink"/>
+          </w:rPr>
+          <w:t>https://ksarullo.github.io/cse557_assignment2/</w:t>
+        </w:r>
+      </w:hyperlink>
+    </w:p>
+    <w:p>
+      <w:pPr>
+        <w:rPr>
+          <w:b/>
+          <w:bCs/>
+        </w:rPr>
       </w:pPr>
     </w:p>
     <w:p>
@@ -105,6 +150,8 @@
         </w:rPr>
         <w:t>:</w:t>
       </w:r>
+      <w:bookmarkStart w:id="0" w:name="_GoBack"/>
+      <w:bookmarkEnd w:id="0"/>
     </w:p>
     <w:p/>
     <w:p>
@@ -1362,6 +1409,29 @@
       <w:contextualSpacing/>
     </w:pPr>
   </w:style>
+  <w:style w:type="character" w:styleId="Hyperlink">
+    <w:name w:val="Hyperlink"/>
+    <w:basedOn w:val="DefaultParagraphFont"/>
+    <w:uiPriority w:val="99"/>
+    <w:unhideWhenUsed/>
+    <w:rsid w:val="008D384D"/>
+    <w:rPr>
+      <w:color w:val="0563C1" w:themeColor="hyperlink"/>
+      <w:u w:val="single"/>
+    </w:rPr>
+  </w:style>
+  <w:style w:type="character" w:styleId="UnresolvedMention">
+    <w:name w:val="Unresolved Mention"/>
+    <w:basedOn w:val="DefaultParagraphFont"/>
+    <w:uiPriority w:val="99"/>
+    <w:semiHidden/>
+    <w:unhideWhenUsed/>
+    <w:rsid w:val="008D384D"/>
+    <w:rPr>
+      <w:color w:val="605E5C"/>
+      <w:shd w:val="clear" w:color="auto" w:fill="E1DFDD"/>
+    </w:rPr>
+  </w:style>
 </w:styles>
 </file>
 

</xml_diff>